<commit_message>
Add six tasks solutions for Excel
</commit_message>
<xml_diff>
--- a/database/tasks/How to summarize a column/Excel.docx
+++ b/database/tasks/How to summarize a column/Excel.docx
@@ -59,15 +59,7 @@
     <w:p/>
     <w:p>
       <w:r>
-        <w:t xml:space="preserve">To compute descriptive statistics, you will need the Data Analysis </w:t>
-      </w:r>
-      <w:proofErr w:type="spellStart"/>
-      <w:r>
-        <w:t>Toolpak</w:t>
-      </w:r>
-      <w:proofErr w:type="spellEnd"/>
-      <w:r>
-        <w:t xml:space="preserve">.  If you’ve never enabled it before, see </w:t>
+        <w:t xml:space="preserve">To compute descriptive statistics, you will need the Data Analysis Toolpak.  If you’ve never enabled it before, see </w:t>
       </w:r>
       <w:hyperlink r:id="rId5" w:anchor="OfficeVersion=Windows" w:history="1">
         <w:r>
@@ -194,7 +186,13 @@
     <w:p/>
     <w:p>
       <w:r>
-        <w:t>Highlight all the cells in your column as input, then check the “Summary statistics” checkbox, as shown below.  Then click OK.</w:t>
+        <w:t>Highlight all the cells in your column as input</w:t>
+      </w:r>
+      <w:r>
+        <w:t xml:space="preserve"> (excluding the column header, if any)</w:t>
+      </w:r>
+      <w:r>
+        <w:t>, then check the “Summary statistics” checkbox, as shown below.  Then click OK.</w:t>
       </w:r>
     </w:p>
     <w:p/>

</xml_diff>